<commit_message>
Documento DDD y Arquitectura
</commit_message>
<xml_diff>
--- a/Practica Entrega 1.docx
+++ b/Practica Entrega 1.docx
@@ -539,8 +539,8 @@
         <w:lastRenderedPageBreak/>
         <w:drawing>
           <wp:inline distT="0" distB="0" distL="0" distR="0">
-            <wp:extent cx="5612130" cy="5599983"/>
-            <wp:effectExtent l="0" t="0" r="7620" b="1270"/>
+            <wp:extent cx="5143500" cy="5132367"/>
+            <wp:effectExtent l="0" t="0" r="0" b="0"/>
             <wp:docPr id="3" name="Imagen 3"/>
             <wp:cNvGraphicFramePr>
               <a:graphicFrameLocks xmlns:a="http://schemas.openxmlformats.org/drawingml/2006/main" noChangeAspect="1"/>
@@ -570,7 +570,7 @@
                   <pic:spPr bwMode="auto">
                     <a:xfrm>
                       <a:off x="0" y="0"/>
-                      <a:ext cx="5612130" cy="5599983"/>
+                      <a:ext cx="5147391" cy="5136249"/>
                     </a:xfrm>
                     <a:prstGeom prst="rect">
                       <a:avLst/>
@@ -667,11 +667,126 @@
     </w:p>
     <w:p>
       <w:pPr>
-        <w:pStyle w:val="Prrafodelista"/>
-        <w:rPr>
-          <w:b/>
-        </w:rPr>
-      </w:pPr>
+        <w:rPr>
+          <w:b/>
+        </w:rPr>
+      </w:pPr>
+    </w:p>
+    <w:p>
+      <w:pPr>
+        <w:spacing w:before="100" w:beforeAutospacing="1" w:after="100" w:afterAutospacing="1" w:line="240" w:lineRule="auto"/>
+        <w:rPr>
+          <w:rFonts w:ascii="Verdana" w:eastAsia="Times New Roman" w:hAnsi="Verdana" w:cs="Times New Roman"/>
+          <w:color w:val="000000"/>
+          <w:sz w:val="17"/>
+          <w:szCs w:val="17"/>
+          <w:lang w:eastAsia="es-CO"/>
+        </w:rPr>
+      </w:pPr>
+      <w:r>
+        <w:rPr>
+          <w:rFonts w:ascii="Verdana" w:eastAsia="Times New Roman" w:hAnsi="Verdana" w:cs="Times New Roman"/>
+          <w:color w:val="000000"/>
+          <w:sz w:val="17"/>
+          <w:szCs w:val="17"/>
+          <w:lang w:eastAsia="es-CO"/>
+        </w:rPr>
+        <w:t>1. Video DDD - Arquitectura y Tecnología</w:t>
+      </w:r>
+    </w:p>
+    <w:p>
+      <w:pPr>
+        <w:spacing w:before="100" w:beforeAutospacing="1" w:after="100" w:afterAutospacing="1" w:line="240" w:lineRule="auto"/>
+        <w:rPr>
+          <w:rFonts w:ascii="Verdana" w:eastAsia="Times New Roman" w:hAnsi="Verdana" w:cs="Times New Roman"/>
+          <w:color w:val="000000"/>
+          <w:sz w:val="17"/>
+          <w:szCs w:val="17"/>
+          <w:lang w:eastAsia="es-CO"/>
+        </w:rPr>
+      </w:pPr>
+      <w:hyperlink r:id="rId7" w:history="1">
+        <w:r>
+          <w:rPr>
+            <w:rFonts w:ascii="Verdana" w:eastAsia="Times New Roman" w:hAnsi="Verdana" w:cs="Times New Roman"/>
+            <w:color w:val="0000FF"/>
+            <w:sz w:val="17"/>
+            <w:szCs w:val="17"/>
+            <w:u w:val="single"/>
+            <w:lang w:eastAsia="es-CO"/>
+          </w:rPr>
+          <w:t>https://youtu.be/UBOe9LyxX3E</w:t>
+        </w:r>
+      </w:hyperlink>
+    </w:p>
+    <w:p>
+      <w:pPr>
+        <w:spacing w:before="100" w:beforeAutospacing="1" w:after="100" w:afterAutospacing="1" w:line="240" w:lineRule="auto"/>
+        <w:rPr>
+          <w:rFonts w:ascii="Verdana" w:eastAsia="Times New Roman" w:hAnsi="Verdana" w:cs="Times New Roman"/>
+          <w:color w:val="000000"/>
+          <w:sz w:val="17"/>
+          <w:szCs w:val="17"/>
+          <w:lang w:eastAsia="es-CO"/>
+        </w:rPr>
+      </w:pPr>
+      <w:r>
+        <w:rPr>
+          <w:rFonts w:ascii="Verdana" w:eastAsia="Times New Roman" w:hAnsi="Verdana" w:cs="Times New Roman"/>
+          <w:color w:val="000000"/>
+          <w:sz w:val="17"/>
+          <w:szCs w:val="17"/>
+          <w:lang w:eastAsia="es-CO"/>
+        </w:rPr>
+        <w:t xml:space="preserve">2. </w:t>
+      </w:r>
+      <w:proofErr w:type="spellStart"/>
+      <w:r>
+        <w:rPr>
+          <w:rFonts w:ascii="Verdana" w:eastAsia="Times New Roman" w:hAnsi="Verdana" w:cs="Times New Roman"/>
+          <w:color w:val="000000"/>
+          <w:sz w:val="17"/>
+          <w:szCs w:val="17"/>
+          <w:lang w:eastAsia="es-CO"/>
+        </w:rPr>
+        <w:t>Codigo</w:t>
+      </w:r>
+      <w:proofErr w:type="spellEnd"/>
+      <w:r>
+        <w:rPr>
+          <w:rFonts w:ascii="Verdana" w:eastAsia="Times New Roman" w:hAnsi="Verdana" w:cs="Times New Roman"/>
+          <w:color w:val="000000"/>
+          <w:sz w:val="17"/>
+          <w:szCs w:val="17"/>
+          <w:lang w:eastAsia="es-CO"/>
+        </w:rPr>
+        <w:t xml:space="preserve"> e implementación</w:t>
+      </w:r>
+    </w:p>
+    <w:p>
+      <w:pPr>
+        <w:spacing w:before="100" w:beforeAutospacing="1" w:after="100" w:afterAutospacing="1" w:line="240" w:lineRule="auto"/>
+        <w:rPr>
+          <w:rFonts w:ascii="Verdana" w:eastAsia="Times New Roman" w:hAnsi="Verdana" w:cs="Times New Roman"/>
+          <w:color w:val="0000FF"/>
+          <w:sz w:val="17"/>
+          <w:szCs w:val="17"/>
+          <w:u w:val="single"/>
+          <w:lang w:eastAsia="es-CO"/>
+        </w:rPr>
+      </w:pPr>
+      <w:hyperlink r:id="rId8" w:tgtFrame="_blank" w:history="1">
+        <w:r>
+          <w:rPr>
+            <w:rFonts w:ascii="Verdana" w:eastAsia="Times New Roman" w:hAnsi="Verdana" w:cs="Times New Roman"/>
+            <w:color w:val="0000FF"/>
+            <w:sz w:val="17"/>
+            <w:szCs w:val="17"/>
+            <w:lang w:eastAsia="es-CO"/>
+          </w:rPr>
+          <w:t>https://youtu.be/ur4DwfricPc</w:t>
+        </w:r>
+      </w:hyperlink>
       <w:bookmarkStart w:id="0" w:name="_GoBack"/>
       <w:bookmarkEnd w:id="0"/>
     </w:p>
@@ -1653,6 +1768,18 @@
       <w:contextualSpacing/>
     </w:pPr>
   </w:style>
+  <w:style w:type="character" w:styleId="Hipervnculo">
+    <w:name w:val="Hyperlink"/>
+    <w:basedOn w:val="Fuentedeprrafopredeter"/>
+    <w:uiPriority w:val="99"/>
+    <w:semiHidden/>
+    <w:unhideWhenUsed/>
+    <w:rsid w:val="00B20324"/>
+    <w:rPr>
+      <w:color w:val="0000FF"/>
+      <w:u w:val="single"/>
+    </w:rPr>
+  </w:style>
 </w:styles>
 </file>
 

</xml_diff>

<commit_message>
ajustes para pruebas de carga
</commit_message>
<xml_diff>
--- a/Practica Entrega 1.docx
+++ b/Practica Entrega 1.docx
@@ -50,18 +50,18 @@
         <w:jc w:val="both"/>
       </w:pPr>
       <w:r>
-        <w:t xml:space="preserve">La aplicación ping contará con un servicio de dominio el cual recibirá un mensaje </w:t>
+        <w:t xml:space="preserve">La aplicación ping contará </w:t>
+      </w:r>
+      <w:r>
+        <w:t xml:space="preserve">con un servicio de dominio el cual emitirá un mensaje ping por medio de un evento hacia el </w:t>
       </w:r>
       <w:proofErr w:type="spellStart"/>
       <w:r>
-        <w:t>ping_message</w:t>
+        <w:t>message</w:t>
       </w:r>
       <w:proofErr w:type="spellEnd"/>
       <w:r>
-        <w:t>, al recibir este mensaje desencadena un evento que notifique que recibió el comando</w:t>
-      </w:r>
-      <w:r>
-        <w:t xml:space="preserve"> que luego será trasmitido hacia la aplicación </w:t>
+        <w:t xml:space="preserve"> bróker y esperará la notificación de la respuesta por parte de la aplicación </w:t>
       </w:r>
       <w:proofErr w:type="spellStart"/>
       <w:r>
@@ -86,38 +86,23 @@
       </w:r>
       <w:proofErr w:type="spellEnd"/>
       <w:r>
-        <w:t xml:space="preserve"> contará con dos objetos d</w:t>
-      </w:r>
-      <w:r>
-        <w:t xml:space="preserve">e valor uno que llamaremos </w:t>
+        <w:t xml:space="preserve"> contará con un servicio de dominio el cual será llamado cuando un mensaje ping llegue, este servicio adicionará este mensaje al repositorio ping al momento de responder generará un mensaje </w:t>
       </w:r>
       <w:proofErr w:type="spellStart"/>
       <w:r>
-        <w:t>PingMessage</w:t>
+        <w:t>pong</w:t>
       </w:r>
       <w:proofErr w:type="spellEnd"/>
       <w:r>
-        <w:t xml:space="preserve"> y el otro </w:t>
+        <w:t xml:space="preserve">, este mensaje se adiciona al repositorio de </w:t>
       </w:r>
       <w:proofErr w:type="spellStart"/>
       <w:r>
-        <w:t>PongM</w:t>
-      </w:r>
-      <w:r>
-        <w:t>essage</w:t>
+        <w:t>pong</w:t>
       </w:r>
       <w:proofErr w:type="spellEnd"/>
       <w:r>
-        <w:t xml:space="preserve">, los cuales </w:t>
-      </w:r>
-      <w:r>
-        <w:t>se contendrán</w:t>
-      </w:r>
-      <w:r>
-        <w:t xml:space="preserve"> en un repositorio con el fin de contar el número de mensajes que entran y el número de mensajes que responde</w:t>
-      </w:r>
-      <w:r>
-        <w:t>, los mensajes de respuesta se harán por medio de un evento que se lanza luego de dos segundos de espera.</w:t>
+        <w:t>.</w:t>
       </w:r>
     </w:p>
     <w:p>
@@ -126,22 +111,7 @@
         <w:jc w:val="both"/>
       </w:pPr>
       <w:r>
-        <w:t>La interacción con esta aplicación se hará con un servicio de domino, este servicio de dominio tendrá dos operaciones, la prim</w:t>
-      </w:r>
-      <w:r>
-        <w:t>era será recibir mensajes ping,</w:t>
-      </w:r>
-      <w:r>
-        <w:t xml:space="preserve"> llevarlos al repositorio</w:t>
-      </w:r>
-      <w:r>
-        <w:t xml:space="preserve"> y </w:t>
-      </w:r>
-      <w:r>
-        <w:t>re</w:t>
-      </w:r>
-      <w:r>
-        <w:t xml:space="preserve">sponder mensajes </w:t>
+        <w:t xml:space="preserve">Finalmente emitirá el mensaje </w:t>
       </w:r>
       <w:proofErr w:type="spellStart"/>
       <w:r>
@@ -149,19 +119,38 @@
       </w:r>
       <w:proofErr w:type="spellEnd"/>
       <w:r>
-        <w:t xml:space="preserve"> que también serán agregados </w:t>
-      </w:r>
-      <w:r>
-        <w:t>al repositorio. La segunda es consultar las estadísticas de los mensajes que ha recibido y que ha enviado.</w:t>
+        <w:t xml:space="preserve"> por medio de un evento hacia el </w:t>
+      </w:r>
+      <w:proofErr w:type="spellStart"/>
+      <w:r>
+        <w:t>message</w:t>
+      </w:r>
+      <w:proofErr w:type="spellEnd"/>
+      <w:r>
+        <w:t xml:space="preserve"> bróker luego de dos segundos de espera.</w:t>
+      </w:r>
+    </w:p>
+    <w:p>
+      <w:pPr>
+        <w:spacing w:line="360" w:lineRule="auto"/>
+        <w:jc w:val="both"/>
+      </w:pPr>
+      <w:r>
+        <w:t xml:space="preserve">La representación del mensaje se hará por medio de un objeto de valor llamado </w:t>
+      </w:r>
+      <w:proofErr w:type="spellStart"/>
+      <w:r>
+        <w:t>pingpong_message</w:t>
+      </w:r>
+      <w:proofErr w:type="spellEnd"/>
+      <w:r>
+        <w:t>.</w:t>
       </w:r>
     </w:p>
     <w:p>
       <w:pPr>
         <w:spacing w:line="360" w:lineRule="auto"/>
         <w:jc w:val="center"/>
-        <w:rPr>
-          <w:b/>
-        </w:rPr>
       </w:pPr>
       <w:r>
         <w:rPr>
@@ -169,9 +158,9 @@
         </w:rPr>
         <w:drawing>
           <wp:inline distT="0" distB="0" distL="0" distR="0">
-            <wp:extent cx="3790950" cy="3790950"/>
-            <wp:effectExtent l="0" t="0" r="6350" b="6350"/>
-            <wp:docPr id="1" name="Imagen 1"/>
+            <wp:extent cx="3835400" cy="3835400"/>
+            <wp:effectExtent l="0" t="0" r="0" b="0"/>
+            <wp:docPr id="2" name="Imagen 2" descr="Imagen que contiene texto, mapa&#10;&#10;Descripción generada con confianza muy alta"/>
             <wp:cNvGraphicFramePr>
               <a:graphicFrameLocks xmlns:a="http://schemas.openxmlformats.org/drawingml/2006/main" noChangeAspect="1"/>
             </wp:cNvGraphicFramePr>
@@ -179,10 +168,8 @@
               <a:graphicData uri="http://schemas.openxmlformats.org/drawingml/2006/picture">
                 <pic:pic xmlns:pic="http://schemas.openxmlformats.org/drawingml/2006/picture">
                   <pic:nvPicPr>
-                    <pic:cNvPr id="0" name="Picture 1"/>
-                    <pic:cNvPicPr>
-                      <a:picLocks noChangeAspect="1" noChangeArrowheads="1"/>
-                    </pic:cNvPicPr>
+                    <pic:cNvPr id="2" name="PingPongDDD.png"/>
+                    <pic:cNvPicPr/>
                   </pic:nvPicPr>
                   <pic:blipFill>
                     <a:blip r:embed="rId5">
@@ -192,23 +179,18 @@
                         </a:ext>
                       </a:extLst>
                     </a:blip>
-                    <a:srcRect/>
                     <a:stretch>
                       <a:fillRect/>
                     </a:stretch>
                   </pic:blipFill>
-                  <pic:spPr bwMode="auto">
+                  <pic:spPr>
                     <a:xfrm>
                       <a:off x="0" y="0"/>
-                      <a:ext cx="3790950" cy="3790950"/>
+                      <a:ext cx="3835400" cy="3835400"/>
                     </a:xfrm>
                     <a:prstGeom prst="rect">
                       <a:avLst/>
                     </a:prstGeom>
-                    <a:noFill/>
-                    <a:ln>
-                      <a:noFill/>
-                    </a:ln>
                   </pic:spPr>
                 </pic:pic>
               </a:graphicData>
@@ -216,6 +198,14 @@
           </wp:inline>
         </w:drawing>
       </w:r>
+    </w:p>
+    <w:p>
+      <w:pPr>
+        <w:spacing w:line="360" w:lineRule="auto"/>
+        <w:rPr>
+          <w:b/>
+        </w:rPr>
+      </w:pPr>
       <w:r>
         <w:rPr>
           <w:noProof/>
@@ -233,14 +223,6 @@
     <w:p>
       <w:pPr>
         <w:spacing w:line="360" w:lineRule="auto"/>
-        <w:rPr>
-          <w:b/>
-        </w:rPr>
-      </w:pPr>
-    </w:p>
-    <w:p>
-      <w:pPr>
-        <w:spacing w:line="360" w:lineRule="auto"/>
         <w:jc w:val="both"/>
       </w:pPr>
       <w:r>
@@ -284,7 +266,12 @@
       </w:r>
       <w:proofErr w:type="gramStart"/>
       <w:r>
-        <w:t>capas  es</w:t>
+        <w:t>ca</w:t>
+      </w:r>
+      <w:bookmarkStart w:id="0" w:name="_GoBack"/>
+      <w:bookmarkEnd w:id="0"/>
+      <w:r>
+        <w:t>pas  es</w:t>
       </w:r>
       <w:proofErr w:type="gramEnd"/>
       <w:r>
@@ -529,9 +516,6 @@
       </w:pPr>
     </w:p>
     <w:p>
-      <w:pPr>
-        <w:jc w:val="center"/>
-      </w:pPr>
       <w:r>
         <w:rPr>
           <w:noProof/>
@@ -539,9 +523,9 @@
         <w:lastRenderedPageBreak/>
         <w:drawing>
           <wp:inline distT="0" distB="0" distL="0" distR="0">
-            <wp:extent cx="5143500" cy="5132367"/>
-            <wp:effectExtent l="0" t="0" r="0" b="0"/>
-            <wp:docPr id="3" name="Imagen 3"/>
+            <wp:extent cx="5612130" cy="5593715"/>
+            <wp:effectExtent l="0" t="0" r="7620" b="6985"/>
+            <wp:docPr id="4" name="Imagen 4"/>
             <wp:cNvGraphicFramePr>
               <a:graphicFrameLocks xmlns:a="http://schemas.openxmlformats.org/drawingml/2006/main" noChangeAspect="1"/>
             </wp:cNvGraphicFramePr>
@@ -549,10 +533,8 @@
               <a:graphicData uri="http://schemas.openxmlformats.org/drawingml/2006/picture">
                 <pic:pic xmlns:pic="http://schemas.openxmlformats.org/drawingml/2006/picture">
                   <pic:nvPicPr>
-                    <pic:cNvPr id="0" name="Picture 5"/>
-                    <pic:cNvPicPr>
-                      <a:picLocks noChangeAspect="1" noChangeArrowheads="1"/>
-                    </pic:cNvPicPr>
+                    <pic:cNvPr id="4" name="PingPongArchitecture.png"/>
+                    <pic:cNvPicPr/>
                   </pic:nvPicPr>
                   <pic:blipFill>
                     <a:blip r:embed="rId6">
@@ -562,23 +544,18 @@
                         </a:ext>
                       </a:extLst>
                     </a:blip>
-                    <a:srcRect/>
                     <a:stretch>
                       <a:fillRect/>
                     </a:stretch>
                   </pic:blipFill>
-                  <pic:spPr bwMode="auto">
+                  <pic:spPr>
                     <a:xfrm>
                       <a:off x="0" y="0"/>
-                      <a:ext cx="5147391" cy="5136249"/>
+                      <a:ext cx="5612130" cy="5593715"/>
                     </a:xfrm>
                     <a:prstGeom prst="rect">
                       <a:avLst/>
                     </a:prstGeom>
-                    <a:noFill/>
-                    <a:ln>
-                      <a:noFill/>
-                    </a:ln>
                   </pic:spPr>
                 </pic:pic>
               </a:graphicData>
@@ -787,8 +764,6 @@
           <w:t>https://youtu.be/ur4DwfricPc</w:t>
         </w:r>
       </w:hyperlink>
-      <w:bookmarkStart w:id="0" w:name="_GoBack"/>
-      <w:bookmarkEnd w:id="0"/>
     </w:p>
     <w:sectPr>
       <w:pgSz w:w="12240" w:h="15840"/>

</xml_diff>